<commit_message>
inclusao de novos pontos
</commit_message>
<xml_diff>
--- a/OUTLANDER.docx
+++ b/OUTLANDER.docx
@@ -573,6 +573,76 @@
           <w:szCs w:val="24"/>
         </w:rPr>
         <w:t xml:space="preserve"> inspiração para o círculo de pedras que é o lugar mais icônico da série, onde ocorrem as viagens no tempo. </w:t>
+      </w:r>
+      <w:r>
+        <w:rPr>
+          <w:rFonts w:ascii="Century Gothic" w:hAnsi="Century Gothic" w:cs="Arial"/>
+          <w:b w:val="0"/>
+          <w:bCs w:val="0"/>
+          <w:color w:val="343A40"/>
+          <w:sz w:val="24"/>
+          <w:szCs w:val="24"/>
+        </w:rPr>
+        <w:t xml:space="preserve">As cenas reais são filmadas em </w:t>
+      </w:r>
+      <w:proofErr w:type="spellStart"/>
+      <w:r>
+        <w:rPr>
+          <w:rFonts w:ascii="Century Gothic" w:hAnsi="Century Gothic" w:cs="Arial"/>
+          <w:b w:val="0"/>
+          <w:bCs w:val="0"/>
+          <w:color w:val="343A40"/>
+          <w:sz w:val="24"/>
+          <w:szCs w:val="24"/>
+        </w:rPr>
+        <w:t>Ranooch</w:t>
+      </w:r>
+      <w:proofErr w:type="spellEnd"/>
+      <w:r>
+        <w:rPr>
+          <w:rFonts w:ascii="Century Gothic" w:hAnsi="Century Gothic" w:cs="Arial"/>
+          <w:b w:val="0"/>
+          <w:bCs w:val="0"/>
+          <w:color w:val="343A40"/>
+          <w:sz w:val="24"/>
+          <w:szCs w:val="24"/>
+        </w:rPr>
+        <w:t xml:space="preserve"> </w:t>
+      </w:r>
+      <w:proofErr w:type="spellStart"/>
+      <w:r>
+        <w:rPr>
+          <w:rFonts w:ascii="Century Gothic" w:hAnsi="Century Gothic" w:cs="Arial"/>
+          <w:b w:val="0"/>
+          <w:bCs w:val="0"/>
+          <w:color w:val="343A40"/>
+          <w:sz w:val="24"/>
+          <w:szCs w:val="24"/>
+        </w:rPr>
+        <w:t>Moor</w:t>
+      </w:r>
+      <w:proofErr w:type="spellEnd"/>
+      <w:r>
+        <w:rPr>
+          <w:rFonts w:ascii="Century Gothic" w:hAnsi="Century Gothic" w:cs="Arial"/>
+          <w:b w:val="0"/>
+          <w:bCs w:val="0"/>
+          <w:color w:val="343A40"/>
+          <w:sz w:val="24"/>
+          <w:szCs w:val="24"/>
+        </w:rPr>
+        <w:t>, uma bela paisagem que também pode ser visitada, mas as pedras da série não eram reais.</w:t>
+      </w:r>
+      <w:r>
+        <w:rPr>
+          <w:rFonts w:ascii="Century Gothic" w:hAnsi="Century Gothic" w:cs="Arial"/>
+          <w:b w:val="0"/>
+          <w:bCs w:val="0"/>
+          <w:color w:val="343A40"/>
+          <w:sz w:val="24"/>
+          <w:szCs w:val="24"/>
+        </w:rPr>
+        <w:tab/>
       </w:r>
     </w:p>
     <w:p>
@@ -781,7 +851,6 @@
           <w:sz w:val="24"/>
           <w:szCs w:val="24"/>
         </w:rPr>
-        <w:lastRenderedPageBreak/>
         <w:t>Castelo</w:t>
       </w:r>
       <w:r>
@@ -1092,6 +1161,804 @@
           <w:szCs w:val="24"/>
         </w:rPr>
       </w:pPr>
+      <w:r>
+        <w:rPr>
+          <w:rFonts w:ascii="Century Gothic" w:hAnsi="Century Gothic" w:cs="Arial"/>
+          <w:b w:val="0"/>
+          <w:bCs w:val="0"/>
+          <w:color w:val="343A40"/>
+          <w:sz w:val="24"/>
+          <w:szCs w:val="24"/>
+        </w:rPr>
+        <w:t>2. CULROSS, FIFE (CRANESMUIR</w:t>
+      </w:r>
+    </w:p>
+    <w:p>
+      <w:pPr>
+        <w:pStyle w:val="Ttulo3"/>
+        <w:shd w:val="clear" w:color="auto" w:fill="FFFFFF"/>
+        <w:spacing w:before="0" w:beforeAutospacing="0"/>
+        <w:rPr>
+          <w:rFonts w:ascii="Century Gothic" w:hAnsi="Century Gothic" w:cs="Arial"/>
+          <w:b w:val="0"/>
+          <w:bCs w:val="0"/>
+          <w:color w:val="343A40"/>
+          <w:sz w:val="24"/>
+          <w:szCs w:val="24"/>
+        </w:rPr>
+      </w:pPr>
+    </w:p>
+    <w:p>
+      <w:pPr>
+        <w:pStyle w:val="Ttulo3"/>
+        <w:shd w:val="clear" w:color="auto" w:fill="FFFFFF"/>
+        <w:spacing w:before="0" w:beforeAutospacing="0"/>
+        <w:rPr>
+          <w:rFonts w:ascii="Century Gothic" w:hAnsi="Century Gothic" w:cs="Arial"/>
+          <w:b w:val="0"/>
+          <w:bCs w:val="0"/>
+          <w:color w:val="343A40"/>
+          <w:sz w:val="24"/>
+          <w:szCs w:val="24"/>
+        </w:rPr>
+      </w:pPr>
+      <w:proofErr w:type="spellStart"/>
+      <w:r>
+        <w:rPr>
+          <w:rFonts w:ascii="Century Gothic" w:hAnsi="Century Gothic" w:cs="Arial"/>
+          <w:color w:val="343A40"/>
+          <w:sz w:val="24"/>
+          <w:szCs w:val="24"/>
+        </w:rPr>
+        <w:t>Blackness</w:t>
+      </w:r>
+      <w:proofErr w:type="spellEnd"/>
+      <w:r>
+        <w:rPr>
+          <w:rFonts w:ascii="Century Gothic" w:hAnsi="Century Gothic" w:cs="Arial"/>
+          <w:b w:val="0"/>
+          <w:bCs w:val="0"/>
+          <w:color w:val="343A40"/>
+          <w:sz w:val="24"/>
+          <w:szCs w:val="24"/>
+        </w:rPr>
+        <w:t xml:space="preserve">, na série é o Fort William, local onde Jamie sofre as chibatadas que deixarão marcas em suas costas por toda a vida e quase morre nas mãos de Black Jack Randall. Em realidade é um castelo do século 15 com vista para o estuário do rio </w:t>
+      </w:r>
+      <w:proofErr w:type="spellStart"/>
+      <w:r>
+        <w:rPr>
+          <w:rFonts w:ascii="Century Gothic" w:hAnsi="Century Gothic" w:cs="Arial"/>
+          <w:b w:val="0"/>
+          <w:bCs w:val="0"/>
+          <w:color w:val="343A40"/>
+          <w:sz w:val="24"/>
+          <w:szCs w:val="24"/>
+        </w:rPr>
+        <w:t>Forth</w:t>
+      </w:r>
+      <w:proofErr w:type="spellEnd"/>
+      <w:r>
+        <w:rPr>
+          <w:rFonts w:ascii="Century Gothic" w:hAnsi="Century Gothic" w:cs="Arial"/>
+          <w:b w:val="0"/>
+          <w:bCs w:val="0"/>
+          <w:color w:val="343A40"/>
+          <w:sz w:val="24"/>
+          <w:szCs w:val="24"/>
+        </w:rPr>
+        <w:t xml:space="preserve">, uma </w:t>
+      </w:r>
+      <w:proofErr w:type="spellStart"/>
+      <w:r>
+        <w:rPr>
+          <w:rFonts w:ascii="Century Gothic" w:hAnsi="Century Gothic" w:cs="Arial"/>
+          <w:b w:val="0"/>
+          <w:bCs w:val="0"/>
+          <w:color w:val="343A40"/>
+          <w:sz w:val="24"/>
+          <w:szCs w:val="24"/>
+        </w:rPr>
+        <w:t>ex-fortaleza</w:t>
+      </w:r>
+      <w:proofErr w:type="spellEnd"/>
+      <w:r>
+        <w:rPr>
+          <w:rFonts w:ascii="Century Gothic" w:hAnsi="Century Gothic" w:cs="Arial"/>
+          <w:b w:val="0"/>
+          <w:bCs w:val="0"/>
+          <w:color w:val="343A40"/>
+          <w:sz w:val="24"/>
+          <w:szCs w:val="24"/>
+        </w:rPr>
+        <w:t xml:space="preserve"> de artilharia conhecido também como o navio que nunca navegou devido o formato de sua estrutura.</w:t>
+      </w:r>
+    </w:p>
+    <w:p>
+      <w:pPr>
+        <w:pStyle w:val="Ttulo3"/>
+        <w:shd w:val="clear" w:color="auto" w:fill="FFFFFF"/>
+        <w:spacing w:before="0" w:beforeAutospacing="0"/>
+        <w:rPr>
+          <w:rFonts w:ascii="Century Gothic" w:hAnsi="Century Gothic" w:cs="Arial"/>
+          <w:b w:val="0"/>
+          <w:bCs w:val="0"/>
+          <w:color w:val="343A40"/>
+          <w:sz w:val="24"/>
+          <w:szCs w:val="24"/>
+        </w:rPr>
+      </w:pPr>
+    </w:p>
+    <w:p>
+      <w:pPr>
+        <w:pStyle w:val="Ttulo3"/>
+        <w:shd w:val="clear" w:color="auto" w:fill="FFFFFF"/>
+        <w:spacing w:before="0" w:beforeAutospacing="0"/>
+        <w:rPr>
+          <w:rFonts w:ascii="Century Gothic" w:hAnsi="Century Gothic" w:cs="Arial"/>
+          <w:b w:val="0"/>
+          <w:bCs w:val="0"/>
+          <w:color w:val="343A40"/>
+          <w:sz w:val="24"/>
+          <w:szCs w:val="24"/>
+        </w:rPr>
+      </w:pPr>
+      <w:proofErr w:type="spellStart"/>
+      <w:r>
+        <w:rPr>
+          <w:rFonts w:ascii="Century Gothic" w:hAnsi="Century Gothic" w:cs="Arial"/>
+          <w:color w:val="343A40"/>
+          <w:sz w:val="24"/>
+          <w:szCs w:val="24"/>
+        </w:rPr>
+        <w:t>Falkland</w:t>
+      </w:r>
+      <w:proofErr w:type="spellEnd"/>
+      <w:r>
+        <w:rPr>
+          <w:rFonts w:ascii="Century Gothic" w:hAnsi="Century Gothic" w:cs="Arial"/>
+          <w:b w:val="0"/>
+          <w:bCs w:val="0"/>
+          <w:color w:val="343A40"/>
+          <w:sz w:val="24"/>
+          <w:szCs w:val="24"/>
+        </w:rPr>
+        <w:t xml:space="preserve">, </w:t>
+      </w:r>
+      <w:proofErr w:type="spellStart"/>
+      <w:r>
+        <w:rPr>
+          <w:rFonts w:ascii="Century Gothic" w:hAnsi="Century Gothic" w:cs="Arial"/>
+          <w:b w:val="0"/>
+          <w:bCs w:val="0"/>
+          <w:color w:val="343A40"/>
+          <w:sz w:val="24"/>
+          <w:szCs w:val="24"/>
+        </w:rPr>
+        <w:t>Outlander</w:t>
+      </w:r>
+      <w:proofErr w:type="spellEnd"/>
+      <w:r>
+        <w:rPr>
+          <w:rFonts w:ascii="Century Gothic" w:hAnsi="Century Gothic" w:cs="Arial"/>
+          <w:b w:val="0"/>
+          <w:bCs w:val="0"/>
+          <w:color w:val="343A40"/>
+          <w:sz w:val="24"/>
+          <w:szCs w:val="24"/>
+        </w:rPr>
+        <w:t xml:space="preserve"> abre com uma cena de 1940, na pitoresca cidade de </w:t>
+      </w:r>
+      <w:proofErr w:type="spellStart"/>
+      <w:r>
+        <w:rPr>
+          <w:rFonts w:ascii="Century Gothic" w:hAnsi="Century Gothic" w:cs="Arial"/>
+          <w:b w:val="0"/>
+          <w:bCs w:val="0"/>
+          <w:color w:val="343A40"/>
+          <w:sz w:val="24"/>
+          <w:szCs w:val="24"/>
+        </w:rPr>
+        <w:t>Falkland</w:t>
+      </w:r>
+      <w:proofErr w:type="spellEnd"/>
+      <w:r>
+        <w:rPr>
+          <w:rFonts w:ascii="Century Gothic" w:hAnsi="Century Gothic" w:cs="Arial"/>
+          <w:b w:val="0"/>
+          <w:bCs w:val="0"/>
+          <w:color w:val="343A40"/>
+          <w:sz w:val="24"/>
+          <w:szCs w:val="24"/>
+        </w:rPr>
+        <w:t xml:space="preserve">, que fica na maior cidade de </w:t>
+      </w:r>
+      <w:proofErr w:type="spellStart"/>
+      <w:r>
+        <w:rPr>
+          <w:rFonts w:ascii="Century Gothic" w:hAnsi="Century Gothic" w:cs="Arial"/>
+          <w:b w:val="0"/>
+          <w:bCs w:val="0"/>
+          <w:color w:val="343A40"/>
+          <w:sz w:val="24"/>
+          <w:szCs w:val="24"/>
+        </w:rPr>
+        <w:t>Inverness</w:t>
+      </w:r>
+      <w:proofErr w:type="spellEnd"/>
+      <w:r>
+        <w:rPr>
+          <w:rFonts w:ascii="Century Gothic" w:hAnsi="Century Gothic" w:cs="Arial"/>
+          <w:b w:val="0"/>
+          <w:bCs w:val="0"/>
+          <w:color w:val="343A40"/>
+          <w:sz w:val="24"/>
+          <w:szCs w:val="24"/>
+        </w:rPr>
+        <w:t xml:space="preserve">. A cidade também é a casa do belo Palácio e Jardim </w:t>
+      </w:r>
+      <w:proofErr w:type="spellStart"/>
+      <w:r>
+        <w:rPr>
+          <w:rFonts w:ascii="Century Gothic" w:hAnsi="Century Gothic" w:cs="Arial"/>
+          <w:b w:val="0"/>
+          <w:bCs w:val="0"/>
+          <w:color w:val="343A40"/>
+          <w:sz w:val="24"/>
+          <w:szCs w:val="24"/>
+        </w:rPr>
+        <w:t>Falkland</w:t>
+      </w:r>
+      <w:proofErr w:type="spellEnd"/>
+      <w:r>
+        <w:rPr>
+          <w:rFonts w:ascii="Century Gothic" w:hAnsi="Century Gothic" w:cs="Arial"/>
+          <w:b w:val="0"/>
+          <w:bCs w:val="0"/>
+          <w:color w:val="343A40"/>
+          <w:sz w:val="24"/>
+          <w:szCs w:val="24"/>
+        </w:rPr>
+        <w:t xml:space="preserve"> administrado pela </w:t>
+      </w:r>
+      <w:proofErr w:type="spellStart"/>
+      <w:r>
+        <w:rPr>
+          <w:rFonts w:ascii="Century Gothic" w:hAnsi="Century Gothic" w:cs="Arial"/>
+          <w:b w:val="0"/>
+          <w:bCs w:val="0"/>
+          <w:color w:val="343A40"/>
+          <w:sz w:val="24"/>
+          <w:szCs w:val="24"/>
+        </w:rPr>
+        <w:t>National</w:t>
+      </w:r>
+      <w:proofErr w:type="spellEnd"/>
+      <w:r>
+        <w:rPr>
+          <w:rFonts w:ascii="Century Gothic" w:hAnsi="Century Gothic" w:cs="Arial"/>
+          <w:b w:val="0"/>
+          <w:bCs w:val="0"/>
+          <w:color w:val="343A40"/>
+          <w:sz w:val="24"/>
+          <w:szCs w:val="24"/>
+        </w:rPr>
+        <w:t xml:space="preserve"> Trust for Scotland.</w:t>
+      </w:r>
+    </w:p>
+    <w:p>
+      <w:pPr>
+        <w:pStyle w:val="Ttulo3"/>
+        <w:shd w:val="clear" w:color="auto" w:fill="FFFFFF"/>
+        <w:spacing w:before="0" w:beforeAutospacing="0"/>
+        <w:rPr>
+          <w:rFonts w:ascii="Century Gothic" w:hAnsi="Century Gothic" w:cs="Arial"/>
+          <w:b w:val="0"/>
+          <w:bCs w:val="0"/>
+          <w:color w:val="343A40"/>
+          <w:sz w:val="24"/>
+          <w:szCs w:val="24"/>
+        </w:rPr>
+      </w:pPr>
+      <w:r>
+        <w:rPr>
+          <w:rFonts w:ascii="Century Gothic" w:hAnsi="Century Gothic" w:cs="Arial"/>
+          <w:color w:val="343A40"/>
+          <w:sz w:val="24"/>
+          <w:szCs w:val="24"/>
+        </w:rPr>
+        <w:t xml:space="preserve">Castelo de </w:t>
+      </w:r>
+      <w:proofErr w:type="spellStart"/>
+      <w:r>
+        <w:rPr>
+          <w:rFonts w:ascii="Century Gothic" w:hAnsi="Century Gothic" w:cs="Arial"/>
+          <w:color w:val="343A40"/>
+          <w:sz w:val="24"/>
+          <w:szCs w:val="24"/>
+        </w:rPr>
+        <w:t>Aberdour</w:t>
+      </w:r>
+      <w:proofErr w:type="spellEnd"/>
+      <w:r>
+        <w:rPr>
+          <w:rFonts w:ascii="Century Gothic" w:hAnsi="Century Gothic" w:cs="Arial"/>
+          <w:b w:val="0"/>
+          <w:bCs w:val="0"/>
+          <w:color w:val="343A40"/>
+          <w:sz w:val="24"/>
+          <w:szCs w:val="24"/>
+        </w:rPr>
+        <w:t>, e</w:t>
+      </w:r>
+      <w:r>
+        <w:rPr>
+          <w:rFonts w:ascii="Century Gothic" w:hAnsi="Century Gothic" w:cs="Arial"/>
+          <w:b w:val="0"/>
+          <w:bCs w:val="0"/>
+          <w:color w:val="343A40"/>
+          <w:sz w:val="24"/>
+          <w:szCs w:val="24"/>
+        </w:rPr>
+        <w:t>ste belo castelo é usado como o mosteiro na série. Este castelo do século 12, é sem dúvida o mais antigo castelo de pedra em pé na Escócia, e possui um salão com teto do início do século 17 impressionante e pintura bem preservada.</w:t>
+      </w:r>
+      <w:r>
+        <w:rPr>
+          <w:rFonts w:ascii="Century Gothic" w:hAnsi="Century Gothic" w:cs="Arial"/>
+          <w:b w:val="0"/>
+          <w:bCs w:val="0"/>
+          <w:color w:val="343A40"/>
+          <w:sz w:val="24"/>
+          <w:szCs w:val="24"/>
+        </w:rPr>
+        <w:t xml:space="preserve"> Na série chamado de Abadia</w:t>
+      </w:r>
+    </w:p>
+    <w:p>
+      <w:pPr>
+        <w:pStyle w:val="Ttulo3"/>
+        <w:shd w:val="clear" w:color="auto" w:fill="FFFFFF"/>
+        <w:spacing w:before="0" w:beforeAutospacing="0"/>
+        <w:rPr>
+          <w:rFonts w:ascii="Century Gothic" w:hAnsi="Century Gothic" w:cs="Arial"/>
+          <w:b w:val="0"/>
+          <w:bCs w:val="0"/>
+          <w:color w:val="343A40"/>
+          <w:sz w:val="24"/>
+          <w:szCs w:val="24"/>
+        </w:rPr>
+      </w:pPr>
+      <w:r>
+        <w:rPr>
+          <w:rFonts w:ascii="Century Gothic" w:hAnsi="Century Gothic" w:cs="Arial"/>
+          <w:color w:val="343A40"/>
+          <w:sz w:val="24"/>
+          <w:szCs w:val="24"/>
+        </w:rPr>
+        <w:lastRenderedPageBreak/>
+        <w:t>HIGHLAND FOLK MUSEUM (VILA DOS MACKENZIE)</w:t>
+      </w:r>
+      <w:r>
+        <w:rPr>
+          <w:rFonts w:ascii="Century Gothic" w:hAnsi="Century Gothic" w:cs="Arial"/>
+          <w:color w:val="343A40"/>
+          <w:sz w:val="24"/>
+          <w:szCs w:val="24"/>
+        </w:rPr>
+        <w:t xml:space="preserve"> </w:t>
+      </w:r>
+      <w:r>
+        <w:rPr>
+          <w:rFonts w:ascii="Century Gothic" w:hAnsi="Century Gothic" w:cs="Arial"/>
+          <w:b w:val="0"/>
+          <w:bCs w:val="0"/>
+          <w:color w:val="343A40"/>
+          <w:sz w:val="24"/>
+          <w:szCs w:val="24"/>
+        </w:rPr>
+        <w:t xml:space="preserve">Este bonito e detalhado museu folclórico em </w:t>
+      </w:r>
+      <w:proofErr w:type="spellStart"/>
+      <w:r>
+        <w:rPr>
+          <w:rFonts w:ascii="Century Gothic" w:hAnsi="Century Gothic" w:cs="Arial"/>
+          <w:b w:val="0"/>
+          <w:bCs w:val="0"/>
+          <w:color w:val="343A40"/>
+          <w:sz w:val="24"/>
+          <w:szCs w:val="24"/>
+        </w:rPr>
+        <w:t>Newtonmore</w:t>
+      </w:r>
+      <w:proofErr w:type="spellEnd"/>
+      <w:r>
+        <w:rPr>
+          <w:rFonts w:ascii="Century Gothic" w:hAnsi="Century Gothic" w:cs="Arial"/>
+          <w:b w:val="0"/>
+          <w:bCs w:val="0"/>
+          <w:color w:val="343A40"/>
+          <w:sz w:val="24"/>
+          <w:szCs w:val="24"/>
+        </w:rPr>
+        <w:t xml:space="preserve">, possui réplicas de Casas das Highland com telhado de relva tradicional, o que tornou um local ideal para as filmagens de </w:t>
+      </w:r>
+      <w:proofErr w:type="spellStart"/>
+      <w:r>
+        <w:rPr>
+          <w:rFonts w:ascii="Century Gothic" w:hAnsi="Century Gothic" w:cs="Arial"/>
+          <w:b w:val="0"/>
+          <w:bCs w:val="0"/>
+          <w:color w:val="343A40"/>
+          <w:sz w:val="24"/>
+          <w:szCs w:val="24"/>
+        </w:rPr>
+        <w:t>Outlander</w:t>
+      </w:r>
+      <w:proofErr w:type="spellEnd"/>
+      <w:r>
+        <w:rPr>
+          <w:rFonts w:ascii="Century Gothic" w:hAnsi="Century Gothic" w:cs="Arial"/>
+          <w:b w:val="0"/>
+          <w:bCs w:val="0"/>
+          <w:color w:val="343A40"/>
+          <w:sz w:val="24"/>
+          <w:szCs w:val="24"/>
+        </w:rPr>
+        <w:t>. Elas são mostradas em várias cenas do século 18 na série.</w:t>
+      </w:r>
+    </w:p>
+    <w:p>
+      <w:pPr>
+        <w:pStyle w:val="Ttulo2"/>
+        <w:shd w:val="clear" w:color="auto" w:fill="FFFFFF"/>
+        <w:spacing w:before="450" w:after="450"/>
+        <w:rPr>
+          <w:rFonts w:ascii="Century Gothic" w:hAnsi="Century Gothic" w:cs="Arial"/>
+          <w:color w:val="343A40"/>
+          <w:sz w:val="24"/>
+          <w:szCs w:val="24"/>
+        </w:rPr>
+      </w:pPr>
+      <w:r>
+        <w:rPr>
+          <w:rFonts w:ascii="Century Gothic" w:eastAsia="Times New Roman" w:hAnsi="Century Gothic" w:cs="Arial"/>
+          <w:b/>
+          <w:bCs/>
+          <w:color w:val="343A40"/>
+          <w:sz w:val="24"/>
+          <w:szCs w:val="24"/>
+          <w:lang w:eastAsia="pt-BR"/>
+        </w:rPr>
+        <w:t xml:space="preserve">11. HOPETOUN HOUSE, EDIMBURGO. (CASA DO </w:t>
+      </w:r>
+      <w:proofErr w:type="gramStart"/>
+      <w:r>
+        <w:rPr>
+          <w:rFonts w:ascii="Century Gothic" w:eastAsia="Times New Roman" w:hAnsi="Century Gothic" w:cs="Arial"/>
+          <w:b/>
+          <w:bCs/>
+          <w:color w:val="343A40"/>
+          <w:sz w:val="24"/>
+          <w:szCs w:val="24"/>
+          <w:lang w:eastAsia="pt-BR"/>
+        </w:rPr>
+        <w:t>DUQUE)</w:t>
+      </w:r>
+      <w:proofErr w:type="spellStart"/>
+      <w:r>
+        <w:rPr>
+          <w:rFonts w:ascii="Century Gothic" w:hAnsi="Century Gothic" w:cs="Arial"/>
+          <w:color w:val="343A40"/>
+          <w:sz w:val="24"/>
+          <w:szCs w:val="24"/>
+        </w:rPr>
+        <w:t>Hopetoun</w:t>
+      </w:r>
+      <w:proofErr w:type="spellEnd"/>
+      <w:proofErr w:type="gramEnd"/>
+      <w:r>
+        <w:rPr>
+          <w:rFonts w:ascii="Century Gothic" w:hAnsi="Century Gothic" w:cs="Arial"/>
+          <w:color w:val="343A40"/>
+          <w:sz w:val="24"/>
+          <w:szCs w:val="24"/>
+        </w:rPr>
+        <w:t xml:space="preserve"> </w:t>
+      </w:r>
+      <w:proofErr w:type="spellStart"/>
+      <w:r>
+        <w:rPr>
+          <w:rFonts w:ascii="Century Gothic" w:hAnsi="Century Gothic" w:cs="Arial"/>
+          <w:color w:val="343A40"/>
+          <w:sz w:val="24"/>
+          <w:szCs w:val="24"/>
+        </w:rPr>
+        <w:t>House</w:t>
+      </w:r>
+      <w:proofErr w:type="spellEnd"/>
+      <w:r>
+        <w:rPr>
+          <w:rFonts w:ascii="Century Gothic" w:hAnsi="Century Gothic" w:cs="Arial"/>
+          <w:color w:val="343A40"/>
+          <w:sz w:val="24"/>
+          <w:szCs w:val="24"/>
+        </w:rPr>
+        <w:t xml:space="preserve"> é uma grande mansão perto de Edimburgo. Na série, é a residência do Duque fictício de </w:t>
+      </w:r>
+      <w:proofErr w:type="spellStart"/>
+      <w:r>
+        <w:rPr>
+          <w:rFonts w:ascii="Century Gothic" w:hAnsi="Century Gothic" w:cs="Arial"/>
+          <w:color w:val="343A40"/>
+          <w:sz w:val="24"/>
+          <w:szCs w:val="24"/>
+        </w:rPr>
+        <w:t>Sandringham</w:t>
+      </w:r>
+      <w:proofErr w:type="spellEnd"/>
+      <w:r>
+        <w:rPr>
+          <w:rFonts w:ascii="Century Gothic" w:hAnsi="Century Gothic" w:cs="Arial"/>
+          <w:color w:val="343A40"/>
+          <w:sz w:val="24"/>
+          <w:szCs w:val="24"/>
+        </w:rPr>
+        <w:t xml:space="preserve"> (Simon </w:t>
+      </w:r>
+      <w:proofErr w:type="spellStart"/>
+      <w:r>
+        <w:rPr>
+          <w:rFonts w:ascii="Century Gothic" w:hAnsi="Century Gothic" w:cs="Arial"/>
+          <w:color w:val="343A40"/>
+          <w:sz w:val="24"/>
+          <w:szCs w:val="24"/>
+        </w:rPr>
+        <w:t>Callow</w:t>
+      </w:r>
+      <w:proofErr w:type="spellEnd"/>
+      <w:r>
+        <w:rPr>
+          <w:rFonts w:ascii="Century Gothic" w:hAnsi="Century Gothic" w:cs="Arial"/>
+          <w:color w:val="343A40"/>
+          <w:sz w:val="24"/>
+          <w:szCs w:val="24"/>
+        </w:rPr>
+        <w:t xml:space="preserve">); na vida real seu proprietário é Adrian, Marquês de </w:t>
+      </w:r>
+      <w:proofErr w:type="spellStart"/>
+      <w:r>
+        <w:rPr>
+          <w:rFonts w:ascii="Century Gothic" w:hAnsi="Century Gothic" w:cs="Arial"/>
+          <w:color w:val="343A40"/>
+          <w:sz w:val="24"/>
+          <w:szCs w:val="24"/>
+        </w:rPr>
+        <w:t>Linlithgow</w:t>
+      </w:r>
+      <w:proofErr w:type="spellEnd"/>
+      <w:r>
+        <w:rPr>
+          <w:rFonts w:ascii="Century Gothic" w:hAnsi="Century Gothic" w:cs="Arial"/>
+          <w:color w:val="343A40"/>
+          <w:sz w:val="24"/>
+          <w:szCs w:val="24"/>
+        </w:rPr>
+        <w:t>. A casa está aberta ao público no verão.</w:t>
+      </w:r>
+    </w:p>
+    <w:p>
+      <w:pPr>
+        <w:pStyle w:val="Ttulo3"/>
+        <w:shd w:val="clear" w:color="auto" w:fill="FFFFFF"/>
+        <w:spacing w:before="0" w:beforeAutospacing="0"/>
+        <w:rPr>
+          <w:rFonts w:ascii="Century Gothic" w:hAnsi="Century Gothic" w:cs="Arial"/>
+          <w:b w:val="0"/>
+          <w:bCs w:val="0"/>
+          <w:color w:val="343A40"/>
+          <w:sz w:val="24"/>
+          <w:szCs w:val="24"/>
+        </w:rPr>
+      </w:pPr>
+      <w:r>
+        <w:rPr>
+          <w:rFonts w:ascii="Century Gothic" w:hAnsi="Century Gothic" w:cs="Arial"/>
+          <w:color w:val="343A40"/>
+          <w:sz w:val="24"/>
+          <w:szCs w:val="24"/>
+        </w:rPr>
+        <w:t xml:space="preserve">Palacio de </w:t>
+      </w:r>
+      <w:proofErr w:type="spellStart"/>
+      <w:r>
+        <w:rPr>
+          <w:rFonts w:ascii="Century Gothic" w:hAnsi="Century Gothic" w:cs="Arial"/>
+          <w:color w:val="343A40"/>
+          <w:sz w:val="24"/>
+          <w:szCs w:val="24"/>
+        </w:rPr>
+        <w:t>Linlithgow</w:t>
+      </w:r>
+      <w:proofErr w:type="spellEnd"/>
+      <w:r>
+        <w:rPr>
+          <w:rFonts w:ascii="Century Gothic" w:hAnsi="Century Gothic" w:cs="Arial"/>
+          <w:color w:val="343A40"/>
+          <w:sz w:val="24"/>
+          <w:szCs w:val="24"/>
+        </w:rPr>
+        <w:t xml:space="preserve">, West </w:t>
+      </w:r>
+      <w:proofErr w:type="spellStart"/>
+      <w:r>
+        <w:rPr>
+          <w:rFonts w:ascii="Century Gothic" w:hAnsi="Century Gothic" w:cs="Arial"/>
+          <w:color w:val="343A40"/>
+          <w:sz w:val="24"/>
+          <w:szCs w:val="24"/>
+        </w:rPr>
+        <w:t>Lothian</w:t>
+      </w:r>
+      <w:proofErr w:type="spellEnd"/>
+      <w:r>
+        <w:rPr>
+          <w:rFonts w:ascii="Century Gothic" w:hAnsi="Century Gothic" w:cs="Arial"/>
+          <w:color w:val="343A40"/>
+          <w:sz w:val="24"/>
+          <w:szCs w:val="24"/>
+        </w:rPr>
+        <w:t xml:space="preserve">, </w:t>
+      </w:r>
+      <w:proofErr w:type="gramStart"/>
+      <w:r>
+        <w:rPr>
+          <w:rFonts w:ascii="Century Gothic" w:hAnsi="Century Gothic" w:cs="Arial"/>
+          <w:b w:val="0"/>
+          <w:bCs w:val="0"/>
+          <w:color w:val="343A40"/>
+          <w:sz w:val="24"/>
+          <w:szCs w:val="24"/>
+        </w:rPr>
+        <w:t>Este</w:t>
+      </w:r>
+      <w:proofErr w:type="gramEnd"/>
+      <w:r>
+        <w:rPr>
+          <w:rFonts w:ascii="Century Gothic" w:hAnsi="Century Gothic" w:cs="Arial"/>
+          <w:b w:val="0"/>
+          <w:bCs w:val="0"/>
+          <w:color w:val="343A40"/>
+          <w:sz w:val="24"/>
+          <w:szCs w:val="24"/>
+        </w:rPr>
+        <w:t xml:space="preserve"> belo palácio - uma vez a casa real dos reis Stewart da Escócia - é </w:t>
+      </w:r>
+      <w:proofErr w:type="spellStart"/>
+      <w:r>
+        <w:rPr>
+          <w:rFonts w:ascii="Century Gothic" w:hAnsi="Century Gothic" w:cs="Arial"/>
+          <w:b w:val="0"/>
+          <w:bCs w:val="0"/>
+          <w:color w:val="343A40"/>
+          <w:sz w:val="24"/>
+          <w:szCs w:val="24"/>
+        </w:rPr>
+        <w:t>Wentworth</w:t>
+      </w:r>
+      <w:proofErr w:type="spellEnd"/>
+      <w:r>
+        <w:rPr>
+          <w:rFonts w:ascii="Century Gothic" w:hAnsi="Century Gothic" w:cs="Arial"/>
+          <w:b w:val="0"/>
+          <w:bCs w:val="0"/>
+          <w:color w:val="343A40"/>
+          <w:sz w:val="24"/>
+          <w:szCs w:val="24"/>
+        </w:rPr>
+        <w:t xml:space="preserve">, a prisão fictícia em um episódio (bastante angustiante) de </w:t>
+      </w:r>
+      <w:proofErr w:type="spellStart"/>
+      <w:r>
+        <w:rPr>
+          <w:rFonts w:ascii="Century Gothic" w:hAnsi="Century Gothic" w:cs="Arial"/>
+          <w:b w:val="0"/>
+          <w:bCs w:val="0"/>
+          <w:color w:val="343A40"/>
+          <w:sz w:val="24"/>
+          <w:szCs w:val="24"/>
+        </w:rPr>
+        <w:t>Outlander</w:t>
+      </w:r>
+      <w:proofErr w:type="spellEnd"/>
+      <w:r>
+        <w:rPr>
+          <w:rFonts w:ascii="Century Gothic" w:hAnsi="Century Gothic" w:cs="Arial"/>
+          <w:b w:val="0"/>
+          <w:bCs w:val="0"/>
+          <w:color w:val="343A40"/>
+          <w:sz w:val="24"/>
+          <w:szCs w:val="24"/>
+        </w:rPr>
+        <w:t>. O palácio real é um lugar muito mais amigável para visitar: ele é administrado pela </w:t>
+      </w:r>
+      <w:proofErr w:type="spellStart"/>
+      <w:r>
+        <w:rPr>
+          <w:rFonts w:ascii="Century Gothic" w:hAnsi="Century Gothic" w:cs="Arial"/>
+          <w:b w:val="0"/>
+          <w:bCs w:val="0"/>
+          <w:color w:val="343A40"/>
+          <w:sz w:val="24"/>
+          <w:szCs w:val="24"/>
+        </w:rPr>
+        <w:fldChar w:fldCharType="begin"/>
+      </w:r>
+      <w:r>
+        <w:rPr>
+          <w:rFonts w:ascii="Century Gothic" w:hAnsi="Century Gothic" w:cs="Arial"/>
+          <w:b w:val="0"/>
+          <w:bCs w:val="0"/>
+          <w:color w:val="343A40"/>
+          <w:sz w:val="24"/>
+          <w:szCs w:val="24"/>
+        </w:rPr>
+        <w:instrText xml:space="preserve"> HYPERLINK "http://www.historic-scotland.gov.uk/index/places/propertyresults/propertyoverview.htm?PropID=PL_199" \t "_blank" </w:instrText>
+      </w:r>
+      <w:r>
+        <w:rPr>
+          <w:rFonts w:ascii="Century Gothic" w:hAnsi="Century Gothic" w:cs="Arial"/>
+          <w:b w:val="0"/>
+          <w:bCs w:val="0"/>
+          <w:color w:val="343A40"/>
+          <w:sz w:val="24"/>
+          <w:szCs w:val="24"/>
+        </w:rPr>
+        <w:fldChar w:fldCharType="separate"/>
+      </w:r>
+      <w:r>
+        <w:rPr>
+          <w:rFonts w:ascii="Century Gothic" w:hAnsi="Century Gothic" w:cs="Arial"/>
+          <w:b w:val="0"/>
+          <w:bCs w:val="0"/>
+          <w:color w:val="343A40"/>
+          <w:sz w:val="24"/>
+          <w:szCs w:val="24"/>
+        </w:rPr>
+        <w:t>Historic</w:t>
+      </w:r>
+      <w:proofErr w:type="spellEnd"/>
+      <w:r>
+        <w:rPr>
+          <w:rFonts w:ascii="Century Gothic" w:hAnsi="Century Gothic" w:cs="Arial"/>
+          <w:b w:val="0"/>
+          <w:bCs w:val="0"/>
+          <w:color w:val="343A40"/>
+          <w:sz w:val="24"/>
+          <w:szCs w:val="24"/>
+        </w:rPr>
+        <w:t xml:space="preserve"> Scotland</w:t>
+      </w:r>
+      <w:r>
+        <w:rPr>
+          <w:rFonts w:ascii="Century Gothic" w:hAnsi="Century Gothic" w:cs="Arial"/>
+          <w:b w:val="0"/>
+          <w:bCs w:val="0"/>
+          <w:color w:val="343A40"/>
+          <w:sz w:val="24"/>
+          <w:szCs w:val="24"/>
+        </w:rPr>
+        <w:fldChar w:fldCharType="end"/>
+      </w:r>
+      <w:r>
+        <w:rPr>
+          <w:rFonts w:ascii="Century Gothic" w:hAnsi="Century Gothic" w:cs="Arial"/>
+          <w:b w:val="0"/>
+          <w:bCs w:val="0"/>
+          <w:color w:val="343A40"/>
+          <w:sz w:val="24"/>
+          <w:szCs w:val="24"/>
+        </w:rPr>
+        <w:t>.</w:t>
+      </w:r>
     </w:p>
     <w:p>
       <w:pPr>
@@ -1146,6 +2013,150 @@
           <w:szCs w:val="24"/>
         </w:rPr>
       </w:pPr>
+      <w:proofErr w:type="spellStart"/>
+      <w:r>
+        <w:rPr>
+          <w:rFonts w:ascii="Century Gothic" w:hAnsi="Century Gothic" w:cs="Arial"/>
+          <w:b w:val="0"/>
+          <w:bCs w:val="0"/>
+          <w:color w:val="343A40"/>
+          <w:sz w:val="24"/>
+          <w:szCs w:val="24"/>
+        </w:rPr>
+        <w:t>Midhope</w:t>
+      </w:r>
+      <w:proofErr w:type="spellEnd"/>
+      <w:r>
+        <w:rPr>
+          <w:rFonts w:ascii="Century Gothic" w:hAnsi="Century Gothic" w:cs="Arial"/>
+          <w:b w:val="0"/>
+          <w:bCs w:val="0"/>
+          <w:color w:val="343A40"/>
+          <w:sz w:val="24"/>
+          <w:szCs w:val="24"/>
+        </w:rPr>
+        <w:t xml:space="preserve"> </w:t>
+      </w:r>
+      <w:proofErr w:type="spellStart"/>
+      <w:r>
+        <w:rPr>
+          <w:rFonts w:ascii="Century Gothic" w:hAnsi="Century Gothic" w:cs="Arial"/>
+          <w:b w:val="0"/>
+          <w:bCs w:val="0"/>
+          <w:color w:val="343A40"/>
+          <w:sz w:val="24"/>
+          <w:szCs w:val="24"/>
+        </w:rPr>
+        <w:t>House</w:t>
+      </w:r>
+      <w:proofErr w:type="spellEnd"/>
+      <w:r>
+        <w:rPr>
+          <w:rFonts w:ascii="Century Gothic" w:hAnsi="Century Gothic" w:cs="Arial"/>
+          <w:b w:val="0"/>
+          <w:bCs w:val="0"/>
+          <w:color w:val="343A40"/>
+          <w:sz w:val="24"/>
+          <w:szCs w:val="24"/>
+        </w:rPr>
+        <w:t xml:space="preserve">, </w:t>
+      </w:r>
+      <w:proofErr w:type="spellStart"/>
+      <w:r>
+        <w:rPr>
+          <w:rFonts w:ascii="Century Gothic" w:hAnsi="Century Gothic" w:cs="Arial"/>
+          <w:b w:val="0"/>
+          <w:bCs w:val="0"/>
+          <w:color w:val="343A40"/>
+          <w:sz w:val="24"/>
+          <w:szCs w:val="24"/>
+        </w:rPr>
+        <w:t>Lallybroch</w:t>
+      </w:r>
+      <w:proofErr w:type="spellEnd"/>
+      <w:r>
+        <w:rPr>
+          <w:rFonts w:ascii="Century Gothic" w:hAnsi="Century Gothic" w:cs="Arial"/>
+          <w:b w:val="0"/>
+          <w:bCs w:val="0"/>
+          <w:color w:val="343A40"/>
+          <w:sz w:val="24"/>
+          <w:szCs w:val="24"/>
+        </w:rPr>
+        <w:t xml:space="preserve">, também conhecida como </w:t>
+      </w:r>
+      <w:proofErr w:type="spellStart"/>
+      <w:r>
+        <w:rPr>
+          <w:rFonts w:ascii="Century Gothic" w:hAnsi="Century Gothic" w:cs="Arial"/>
+          <w:b w:val="0"/>
+          <w:bCs w:val="0"/>
+          <w:color w:val="343A40"/>
+          <w:sz w:val="24"/>
+          <w:szCs w:val="24"/>
+        </w:rPr>
+        <w:t>Broch</w:t>
+      </w:r>
+      <w:proofErr w:type="spellEnd"/>
+      <w:r>
+        <w:rPr>
+          <w:rFonts w:ascii="Century Gothic" w:hAnsi="Century Gothic" w:cs="Arial"/>
+          <w:b w:val="0"/>
+          <w:bCs w:val="0"/>
+          <w:color w:val="343A40"/>
+          <w:sz w:val="24"/>
+          <w:szCs w:val="24"/>
+        </w:rPr>
+        <w:t xml:space="preserve"> </w:t>
+      </w:r>
+      <w:proofErr w:type="spellStart"/>
+      <w:r>
+        <w:rPr>
+          <w:rFonts w:ascii="Century Gothic" w:hAnsi="Century Gothic" w:cs="Arial"/>
+          <w:b w:val="0"/>
+          <w:bCs w:val="0"/>
+          <w:color w:val="343A40"/>
+          <w:sz w:val="24"/>
+          <w:szCs w:val="24"/>
+        </w:rPr>
+        <w:t>Tuarach</w:t>
+      </w:r>
+      <w:proofErr w:type="spellEnd"/>
+      <w:r>
+        <w:rPr>
+          <w:rFonts w:ascii="Century Gothic" w:hAnsi="Century Gothic" w:cs="Arial"/>
+          <w:b w:val="0"/>
+          <w:bCs w:val="0"/>
+          <w:color w:val="343A40"/>
+          <w:sz w:val="24"/>
+          <w:szCs w:val="24"/>
+        </w:rPr>
+        <w:t xml:space="preserve">, é o lar fictício de Jamie na série. Na vida real é uma casa com torre do século 16 </w:t>
+      </w:r>
+      <w:proofErr w:type="gramStart"/>
+      <w:r>
+        <w:rPr>
+          <w:rFonts w:ascii="Century Gothic" w:hAnsi="Century Gothic" w:cs="Arial"/>
+          <w:b w:val="0"/>
+          <w:bCs w:val="0"/>
+          <w:color w:val="343A40"/>
+          <w:sz w:val="24"/>
+          <w:szCs w:val="24"/>
+        </w:rPr>
+        <w:t>arruinada,  perto</w:t>
+      </w:r>
+      <w:proofErr w:type="gramEnd"/>
+      <w:r>
+        <w:rPr>
+          <w:rFonts w:ascii="Century Gothic" w:hAnsi="Century Gothic" w:cs="Arial"/>
+          <w:b w:val="0"/>
+          <w:bCs w:val="0"/>
+          <w:color w:val="343A40"/>
+          <w:sz w:val="24"/>
+          <w:szCs w:val="24"/>
+        </w:rPr>
+        <w:t xml:space="preserve"> de Edimburgo. Se você visitar, por favor, não entre dentro; o interior é abandonado e não é totalmente seguro. Apenas admire à distância.</w:t>
+      </w:r>
     </w:p>
     <w:sectPr>
       <w:pgSz w:w="12240" w:h="15840"/>
@@ -1556,6 +2567,28 @@
     <w:name w:val="Normal"/>
     <w:qFormat/>
   </w:style>
+  <w:style w:type="paragraph" w:styleId="Ttulo2">
+    <w:name w:val="heading 2"/>
+    <w:basedOn w:val="Normal"/>
+    <w:next w:val="Normal"/>
+    <w:link w:val="Ttulo2Char"/>
+    <w:uiPriority w:val="9"/>
+    <w:unhideWhenUsed/>
+    <w:qFormat/>
+    <w:rsid w:val="00422E26"/>
+    <w:pPr>
+      <w:keepNext/>
+      <w:keepLines/>
+      <w:spacing w:before="40" w:after="0"/>
+      <w:outlineLvl w:val="1"/>
+    </w:pPr>
+    <w:rPr>
+      <w:rFonts w:asciiTheme="majorHAnsi" w:eastAsiaTheme="majorEastAsia" w:hAnsiTheme="majorHAnsi" w:cstheme="majorBidi"/>
+      <w:color w:val="2F5496" w:themeColor="accent1" w:themeShade="BF"/>
+      <w:sz w:val="26"/>
+      <w:szCs w:val="26"/>
+    </w:rPr>
+  </w:style>
   <w:style w:type="paragraph" w:styleId="Ttulo3">
     <w:name w:val="heading 3"/>
     <w:basedOn w:val="Normal"/>
@@ -1639,6 +2672,31 @@
     <w:rPr>
       <w:color w:val="605E5C"/>
       <w:shd w:val="clear" w:color="auto" w:fill="E1DFDD"/>
+    </w:rPr>
+  </w:style>
+  <w:style w:type="character" w:styleId="HiperlinkVisitado">
+    <w:name w:val="FollowedHyperlink"/>
+    <w:basedOn w:val="Fontepargpadro"/>
+    <w:uiPriority w:val="99"/>
+    <w:semiHidden/>
+    <w:unhideWhenUsed/>
+    <w:rsid w:val="00422E26"/>
+    <w:rPr>
+      <w:color w:val="954F72" w:themeColor="followedHyperlink"/>
+      <w:u w:val="single"/>
+    </w:rPr>
+  </w:style>
+  <w:style w:type="character" w:customStyle="1" w:styleId="Ttulo2Char">
+    <w:name w:val="Título 2 Char"/>
+    <w:basedOn w:val="Fontepargpadro"/>
+    <w:link w:val="Ttulo2"/>
+    <w:uiPriority w:val="9"/>
+    <w:rsid w:val="00422E26"/>
+    <w:rPr>
+      <w:rFonts w:asciiTheme="majorHAnsi" w:eastAsiaTheme="majorEastAsia" w:hAnsiTheme="majorHAnsi" w:cstheme="majorBidi"/>
+      <w:color w:val="2F5496" w:themeColor="accent1" w:themeShade="BF"/>
+      <w:sz w:val="26"/>
+      <w:szCs w:val="26"/>
     </w:rPr>
   </w:style>
 </w:styles>

</xml_diff>